<commit_message>
Se subió el formato de requerimientos
</commit_message>
<xml_diff>
--- a/Documentos1/FormatoRequerimientos.docx
+++ b/Documentos1/FormatoRequerimientos.docx
@@ -200,15 +200,58 @@
                 <w:szCs w:val="24"/>
               </w:rPr>
             </w:pPr>
+            <w:r>
+              <w:rPr>
+                <w:rFonts w:ascii="Arial" w:hAnsi="Arial" w:cs="Arial"/>
+                <w:sz w:val="24"/>
+                <w:szCs w:val="24"/>
+              </w:rPr>
+              <w:t>ERTA</w:t>
+            </w:r>
+          </w:p>
+          <w:p>
+            <w:pPr>
+              <w:jc w:val="center"/>
+              <w:cnfStyle w:val="000000100000" w:firstRow="0" w:lastRow="0" w:firstColumn="0" w:lastColumn="0" w:oddVBand="0" w:evenVBand="0" w:oddHBand="1" w:evenHBand="0" w:firstRowFirstColumn="0" w:firstRowLastColumn="0" w:lastRowFirstColumn="0" w:lastRowLastColumn="0"/>
+              <w:rPr>
+                <w:rFonts w:ascii="Arial" w:hAnsi="Arial" w:cs="Arial"/>
+                <w:sz w:val="24"/>
+                <w:szCs w:val="24"/>
+              </w:rPr>
+            </w:pPr>
+            <w:r>
+              <w:rPr>
+                <w:rFonts w:ascii="Arial" w:hAnsi="Arial" w:cs="Arial"/>
+                <w:sz w:val="24"/>
+                <w:szCs w:val="24"/>
+              </w:rPr>
+              <w:t>JHJJ</w:t>
+            </w:r>
+          </w:p>
+          <w:p>
+            <w:pPr>
+              <w:jc w:val="center"/>
+              <w:cnfStyle w:val="000000100000" w:firstRow="0" w:lastRow="0" w:firstColumn="0" w:lastColumn="0" w:oddVBand="0" w:evenVBand="0" w:oddHBand="1" w:evenHBand="0" w:firstRowFirstColumn="0" w:firstRowLastColumn="0" w:lastRowFirstColumn="0" w:lastRowLastColumn="0"/>
+              <w:rPr>
+                <w:rFonts w:ascii="Arial" w:hAnsi="Arial" w:cs="Arial"/>
+                <w:sz w:val="24"/>
+                <w:szCs w:val="24"/>
+              </w:rPr>
+            </w:pPr>
+            <w:r>
+              <w:rPr>
+                <w:rFonts w:ascii="Arial" w:hAnsi="Arial" w:cs="Arial"/>
+                <w:sz w:val="24"/>
+                <w:szCs w:val="24"/>
+              </w:rPr>
+              <w:t>SGA</w:t>
+            </w:r>
           </w:p>
         </w:tc>
       </w:tr>
     </w:tbl>
     <w:p/>
-    <w:p>
-      <w:bookmarkStart w:id="0" w:name="_GoBack"/>
-      <w:bookmarkEnd w:id="0"/>
-    </w:p>
+    <w:p/>
     <w:p/>
     <w:tbl>
       <w:tblPr>
@@ -361,6 +404,11 @@
                 </w:tcPr>
                 <w:p>
                   <w:r>
+                    <w:t xml:space="preserve">Propuesta de </w:t>
+                  </w:r>
+                  <w:bookmarkStart w:id="0" w:name="_GoBack"/>
+                  <w:bookmarkEnd w:id="0"/>
+                  <w:r>
                     <w:t>Solución:</w:t>
                   </w:r>
                 </w:p>
@@ -519,6 +567,7 @@
         </v:shapetype>
         <v:shape id="_x0000_s2050" type="#_x0000_t75" style="position:absolute;margin-left:0;margin-top:0;width:900.15pt;height:675.05pt;z-index:-251656192;mso-position-horizontal:center;mso-position-horizontal-relative:margin;mso-position-vertical:center;mso-position-vertical-relative:margin" o:allowincell="f">
           <v:imagedata r:id="rId1" o:title="Logo" gain="19661f" blacklevel="22938f"/>
+          <w10:wrap anchorx="margin" anchory="margin"/>
         </v:shape>
       </w:pict>
     </w:r>
@@ -559,6 +608,7 @@
         </v:shapetype>
         <v:shape id="_x0000_s2051" type="#_x0000_t75" style="position:absolute;margin-left:0;margin-top:0;width:900.15pt;height:675.05pt;z-index:-251655168;mso-position-horizontal:center;mso-position-horizontal-relative:margin;mso-position-vertical:center;mso-position-vertical-relative:margin" o:allowincell="f">
           <v:imagedata r:id="rId1" o:title="Logo" gain="19661f" blacklevel="22938f"/>
+          <w10:wrap anchorx="margin" anchory="margin"/>
         </v:shape>
       </w:pict>
     </w:r>
@@ -657,6 +707,7 @@
         </v:shapetype>
         <v:shape id="WordPictureWatermark" o:spid="_x0000_s2049" type="#_x0000_t75" style="position:absolute;margin-left:0;margin-top:0;width:900.15pt;height:675.05pt;z-index:-251657216;mso-position-horizontal:center;mso-position-horizontal-relative:margin;mso-position-vertical:center;mso-position-vertical-relative:margin" o:allowincell="f">
           <v:imagedata r:id="rId1" o:title="Logo" gain="19661f" blacklevel="22938f"/>
+          <w10:wrap anchorx="margin" anchory="margin"/>
         </v:shape>
       </w:pict>
     </w:r>

</xml_diff>

<commit_message>
Modificaciones al documento de requerimientos que esta en Documentos 1
</commit_message>
<xml_diff>
--- a/Documentos1/FormatoRequerimientos.docx
+++ b/Documentos1/FormatoRequerimientos.docx
@@ -1,6 +1,6 @@
 
 <file path=word/document.xml><?xml version="1.0" encoding="utf-8"?>
-<w:document xmlns:wpc="http://schemas.microsoft.com/office/word/2010/wordprocessingCanvas" xmlns:cx="http://schemas.microsoft.com/office/drawing/2014/chartex" xmlns:cx1="http://schemas.microsoft.com/office/drawing/2015/9/8/chartex" xmlns:cx2="http://schemas.microsoft.com/office/drawing/2015/10/21/chartex" xmlns:mc="http://schemas.openxmlformats.org/markup-compatibility/2006" xmlns:o="urn:schemas-microsoft-com:office:office" xmlns:r="http://schemas.openxmlformats.org/officeDocument/2006/relationships" xmlns:m="http://schemas.openxmlformats.org/officeDocument/2006/math" xmlns:v="urn:schemas-microsoft-com:vml" xmlns:wp14="http://schemas.microsoft.com/office/word/2010/wordprocessingDrawing" xmlns:wp="http://schemas.openxmlformats.org/drawingml/2006/wordprocessingDrawing" xmlns:w10="urn:schemas-microsoft-com:office:word" xmlns:w="http://schemas.openxmlformats.org/wordprocessingml/2006/main" xmlns:w14="http://schemas.microsoft.com/office/word/2010/wordml" xmlns:w15="http://schemas.microsoft.com/office/word/2012/wordml" xmlns:w16se="http://schemas.microsoft.com/office/word/2015/wordml/symex" xmlns:wpg="http://schemas.microsoft.com/office/word/2010/wordprocessingGroup" xmlns:wpi="http://schemas.microsoft.com/office/word/2010/wordprocessingInk" xmlns:wne="http://schemas.microsoft.com/office/word/2006/wordml" xmlns:wps="http://schemas.microsoft.com/office/word/2010/wordprocessingShape" mc:Ignorable="w14 w15 w16se wp14">
+<w:document xmlns:wpc="http://schemas.microsoft.com/office/word/2010/wordprocessingCanvas" xmlns:cx="http://schemas.microsoft.com/office/drawing/2014/chartex" xmlns:cx1="http://schemas.microsoft.com/office/drawing/2015/9/8/chartex" xmlns:mc="http://schemas.openxmlformats.org/markup-compatibility/2006" xmlns:o="urn:schemas-microsoft-com:office:office" xmlns:r="http://schemas.openxmlformats.org/officeDocument/2006/relationships" xmlns:m="http://schemas.openxmlformats.org/officeDocument/2006/math" xmlns:v="urn:schemas-microsoft-com:vml" xmlns:wp14="http://schemas.microsoft.com/office/word/2010/wordprocessingDrawing" xmlns:wp="http://schemas.openxmlformats.org/drawingml/2006/wordprocessingDrawing" xmlns:w10="urn:schemas-microsoft-com:office:word" xmlns:w="http://schemas.openxmlformats.org/wordprocessingml/2006/main" xmlns:w14="http://schemas.microsoft.com/office/word/2010/wordml" xmlns:w15="http://schemas.microsoft.com/office/word/2012/wordml" xmlns:w16se="http://schemas.microsoft.com/office/word/2015/wordml/symex" xmlns:wpg="http://schemas.microsoft.com/office/word/2010/wordprocessingGroup" xmlns:wpi="http://schemas.microsoft.com/office/word/2010/wordprocessingInk" xmlns:wne="http://schemas.microsoft.com/office/word/2006/wordml" xmlns:wps="http://schemas.microsoft.com/office/word/2010/wordprocessingShape" mc:Ignorable="w14 w15 w16se wp14">
   <w:body>
     <w:tbl>
       <w:tblPr>
@@ -11,9 +11,10 @@
       </w:tblPr>
       <w:tblGrid>
         <w:gridCol w:w="2110"/>
-        <w:gridCol w:w="2216"/>
-        <w:gridCol w:w="2423"/>
-        <w:gridCol w:w="2079"/>
+        <w:gridCol w:w="1768"/>
+        <w:gridCol w:w="1534"/>
+        <w:gridCol w:w="1811"/>
+        <w:gridCol w:w="1605"/>
       </w:tblGrid>
       <w:tr>
         <w:trPr>
@@ -23,7 +24,7 @@
         <w:tc>
           <w:tcPr>
             <w:cnfStyle w:val="001000000000" w:firstRow="0" w:lastRow="0" w:firstColumn="1" w:lastColumn="0" w:oddVBand="0" w:evenVBand="0" w:oddHBand="0" w:evenHBand="0" w:firstRowFirstColumn="0" w:firstRowLastColumn="0" w:lastRowFirstColumn="0" w:lastRowLastColumn="0"/>
-            <w:tcW w:w="1924" w:type="dxa"/>
+            <w:tcW w:w="2050" w:type="dxa"/>
           </w:tcPr>
           <w:p>
             <w:pPr>
@@ -46,7 +47,7 @@
         </w:tc>
         <w:tc>
           <w:tcPr>
-            <w:tcW w:w="2213" w:type="dxa"/>
+            <w:tcW w:w="1728" w:type="dxa"/>
           </w:tcPr>
           <w:p>
             <w:pPr>
@@ -70,7 +71,31 @@
         </w:tc>
         <w:tc>
           <w:tcPr>
-            <w:tcW w:w="2433" w:type="dxa"/>
+            <w:tcW w:w="1494" w:type="dxa"/>
+          </w:tcPr>
+          <w:p>
+            <w:pPr>
+              <w:jc w:val="center"/>
+              <w:cnfStyle w:val="100000000000" w:firstRow="1" w:lastRow="0" w:firstColumn="0" w:lastColumn="0" w:oddVBand="0" w:evenVBand="0" w:oddHBand="0" w:evenHBand="0" w:firstRowFirstColumn="0" w:firstRowLastColumn="0" w:lastRowFirstColumn="0" w:lastRowLastColumn="0"/>
+              <w:rPr>
+                <w:rFonts w:ascii="Arial" w:hAnsi="Arial" w:cs="Arial"/>
+                <w:sz w:val="24"/>
+                <w:szCs w:val="24"/>
+              </w:rPr>
+            </w:pPr>
+            <w:r>
+              <w:rPr>
+                <w:rFonts w:ascii="Arial" w:hAnsi="Arial" w:cs="Arial"/>
+                <w:sz w:val="24"/>
+                <w:szCs w:val="24"/>
+              </w:rPr>
+              <w:t>Acción</w:t>
+            </w:r>
+          </w:p>
+        </w:tc>
+        <w:tc>
+          <w:tcPr>
+            <w:tcW w:w="1771" w:type="dxa"/>
           </w:tcPr>
           <w:p>
             <w:pPr>
@@ -94,7 +119,7 @@
         </w:tc>
         <w:tc>
           <w:tcPr>
-            <w:tcW w:w="2058" w:type="dxa"/>
+            <w:tcW w:w="1545" w:type="dxa"/>
           </w:tcPr>
           <w:p>
             <w:pPr>
@@ -125,7 +150,7 @@
         <w:tc>
           <w:tcPr>
             <w:cnfStyle w:val="001000000000" w:firstRow="0" w:lastRow="0" w:firstColumn="1" w:lastColumn="0" w:oddVBand="0" w:evenVBand="0" w:oddHBand="0" w:evenHBand="0" w:firstRowFirstColumn="0" w:firstRowLastColumn="0" w:lastRowFirstColumn="0" w:lastRowLastColumn="0"/>
-            <w:tcW w:w="1924" w:type="dxa"/>
+            <w:tcW w:w="2050" w:type="dxa"/>
           </w:tcPr>
           <w:p>
             <w:pPr>
@@ -148,7 +173,7 @@
         </w:tc>
         <w:tc>
           <w:tcPr>
-            <w:tcW w:w="2213" w:type="dxa"/>
+            <w:tcW w:w="1728" w:type="dxa"/>
           </w:tcPr>
           <w:p>
             <w:pPr>
@@ -172,7 +197,7 @@
         </w:tc>
         <w:tc>
           <w:tcPr>
-            <w:tcW w:w="2433" w:type="dxa"/>
+            <w:tcW w:w="1494" w:type="dxa"/>
           </w:tcPr>
           <w:p>
             <w:pPr>
@@ -188,7 +213,23 @@
         </w:tc>
         <w:tc>
           <w:tcPr>
-            <w:tcW w:w="2058" w:type="dxa"/>
+            <w:tcW w:w="1771" w:type="dxa"/>
+          </w:tcPr>
+          <w:p>
+            <w:pPr>
+              <w:jc w:val="center"/>
+              <w:cnfStyle w:val="000000100000" w:firstRow="0" w:lastRow="0" w:firstColumn="0" w:lastColumn="0" w:oddVBand="0" w:evenVBand="0" w:oddHBand="1" w:evenHBand="0" w:firstRowFirstColumn="0" w:firstRowLastColumn="0" w:lastRowFirstColumn="0" w:lastRowLastColumn="0"/>
+              <w:rPr>
+                <w:rFonts w:ascii="Arial" w:hAnsi="Arial" w:cs="Arial"/>
+                <w:sz w:val="24"/>
+                <w:szCs w:val="24"/>
+              </w:rPr>
+            </w:pPr>
+          </w:p>
+        </w:tc>
+        <w:tc>
+          <w:tcPr>
+            <w:tcW w:w="1545" w:type="dxa"/>
           </w:tcPr>
           <w:p>
             <w:pPr>
@@ -307,59 +348,8 @@
                   <w:pPr>
                     <w:cnfStyle w:val="100000000000" w:firstRow="1" w:lastRow="0" w:firstColumn="0" w:lastColumn="0" w:oddVBand="0" w:evenVBand="0" w:oddHBand="0" w:evenHBand="0" w:firstRowFirstColumn="0" w:firstRowLastColumn="0" w:lastRowFirstColumn="0" w:lastRowLastColumn="0"/>
                   </w:pPr>
-                </w:p>
-              </w:tc>
-            </w:tr>
-            <w:tr>
-              <w:trPr>
-                <w:cnfStyle w:val="000000100000" w:firstRow="0" w:lastRow="0" w:firstColumn="0" w:lastColumn="0" w:oddVBand="0" w:evenVBand="0" w:oddHBand="1" w:evenHBand="0" w:firstRowFirstColumn="0" w:firstRowLastColumn="0" w:lastRowFirstColumn="0" w:lastRowLastColumn="0"/>
-                <w:trHeight w:val="532"/>
-              </w:trPr>
-              <w:tc>
-                <w:tcPr>
-                  <w:cnfStyle w:val="001000000000" w:firstRow="0" w:lastRow="0" w:firstColumn="1" w:lastColumn="0" w:oddVBand="0" w:evenVBand="0" w:oddHBand="0" w:evenHBand="0" w:firstRowFirstColumn="0" w:firstRowLastColumn="0" w:lastRowFirstColumn="0" w:lastRowLastColumn="0"/>
-                  <w:tcW w:w="2010" w:type="dxa"/>
-                </w:tcPr>
-                <w:p>
-                  <w:r>
-                    <w:t>Responsable</w:t>
-                  </w:r>
-                </w:p>
-              </w:tc>
-              <w:tc>
-                <w:tcPr>
-                  <w:tcW w:w="7102" w:type="dxa"/>
-                </w:tcPr>
-                <w:p>
-                  <w:pPr>
-                    <w:cnfStyle w:val="000000100000" w:firstRow="0" w:lastRow="0" w:firstColumn="0" w:lastColumn="0" w:oddVBand="0" w:evenVBand="0" w:oddHBand="1" w:evenHBand="0" w:firstRowFirstColumn="0" w:firstRowLastColumn="0" w:lastRowFirstColumn="0" w:lastRowLastColumn="0"/>
-                  </w:pPr>
-                </w:p>
-              </w:tc>
-            </w:tr>
-            <w:tr>
-              <w:trPr>
-                <w:trHeight w:val="532"/>
-              </w:trPr>
-              <w:tc>
-                <w:tcPr>
-                  <w:cnfStyle w:val="001000000000" w:firstRow="0" w:lastRow="0" w:firstColumn="1" w:lastColumn="0" w:oddVBand="0" w:evenVBand="0" w:oddHBand="0" w:evenHBand="0" w:firstRowFirstColumn="0" w:firstRowLastColumn="0" w:lastRowFirstColumn="0" w:lastRowLastColumn="0"/>
-                  <w:tcW w:w="2010" w:type="dxa"/>
-                </w:tcPr>
-                <w:p>
-                  <w:r>
-                    <w:t>Fecha</w:t>
-                  </w:r>
-                </w:p>
-              </w:tc>
-              <w:tc>
-                <w:tcPr>
-                  <w:tcW w:w="7102" w:type="dxa"/>
-                </w:tcPr>
-                <w:p>
-                  <w:pPr>
-                    <w:cnfStyle w:val="000000000000" w:firstRow="0" w:lastRow="0" w:firstColumn="0" w:lastColumn="0" w:oddVBand="0" w:evenVBand="0" w:oddHBand="0" w:evenHBand="0" w:firstRowFirstColumn="0" w:firstRowLastColumn="0" w:lastRowFirstColumn="0" w:lastRowLastColumn="0"/>
-                  </w:pPr>
+                  <w:bookmarkStart w:id="0" w:name="_GoBack"/>
+                  <w:bookmarkEnd w:id="0"/>
                 </w:p>
               </w:tc>
             </w:tr>
@@ -377,7 +367,7 @@
             <w:tr>
               <w:trPr>
                 <w:cnfStyle w:val="100000000000" w:firstRow="1" w:lastRow="0" w:firstColumn="0" w:lastColumn="0" w:oddVBand="0" w:evenVBand="0" w:oddHBand="0" w:evenHBand="0" w:firstRowFirstColumn="0" w:firstRowLastColumn="0" w:lastRowFirstColumn="0" w:lastRowLastColumn="0"/>
-                <w:trHeight w:val="977"/>
+                <w:trHeight w:val="3103"/>
               </w:trPr>
               <w:tc>
                 <w:tcPr>
@@ -395,7 +385,7 @@
             <w:tr>
               <w:trPr>
                 <w:cnfStyle w:val="000000100000" w:firstRow="0" w:lastRow="0" w:firstColumn="0" w:lastColumn="0" w:oddVBand="0" w:evenVBand="0" w:oddHBand="1" w:evenHBand="0" w:firstRowFirstColumn="0" w:firstRowLastColumn="0" w:lastRowFirstColumn="0" w:lastRowLastColumn="0"/>
-                <w:trHeight w:val="977"/>
+                <w:trHeight w:val="3035"/>
               </w:trPr>
               <w:tc>
                 <w:tcPr>
@@ -406,29 +396,11 @@
                   <w:r>
                     <w:t xml:space="preserve">Propuesta de </w:t>
                   </w:r>
-                  <w:bookmarkStart w:id="0" w:name="_GoBack"/>
-                  <w:bookmarkEnd w:id="0"/>
                   <w:r>
                     <w:t>Solución:</w:t>
                   </w:r>
                 </w:p>
                 <w:p/>
-              </w:tc>
-            </w:tr>
-            <w:tr>
-              <w:trPr>
-                <w:trHeight w:val="461"/>
-              </w:trPr>
-              <w:tc>
-                <w:tcPr>
-                  <w:cnfStyle w:val="001000000000" w:firstRow="0" w:lastRow="0" w:firstColumn="1" w:lastColumn="0" w:oddVBand="0" w:evenVBand="0" w:oddHBand="0" w:evenHBand="0" w:firstRowFirstColumn="0" w:firstRowLastColumn="0" w:lastRowFirstColumn="0" w:lastRowLastColumn="0"/>
-                  <w:tcW w:w="9102" w:type="dxa"/>
-                </w:tcPr>
-                <w:p>
-                  <w:r>
-                    <w:t xml:space="preserve">Prioridad: </w:t>
-                  </w:r>
-                </w:p>
               </w:tc>
             </w:tr>
           </w:tbl>
@@ -455,7 +427,7 @@
 </file>
 
 <file path=word/endnotes.xml><?xml version="1.0" encoding="utf-8"?>
-<w:endnotes xmlns:wpc="http://schemas.microsoft.com/office/word/2010/wordprocessingCanvas" xmlns:cx="http://schemas.microsoft.com/office/drawing/2014/chartex" xmlns:cx1="http://schemas.microsoft.com/office/drawing/2015/9/8/chartex" xmlns:cx2="http://schemas.microsoft.com/office/drawing/2015/10/21/chartex" xmlns:mc="http://schemas.openxmlformats.org/markup-compatibility/2006" xmlns:o="urn:schemas-microsoft-com:office:office" xmlns:r="http://schemas.openxmlformats.org/officeDocument/2006/relationships" xmlns:m="http://schemas.openxmlformats.org/officeDocument/2006/math" xmlns:v="urn:schemas-microsoft-com:vml" xmlns:wp14="http://schemas.microsoft.com/office/word/2010/wordprocessingDrawing" xmlns:wp="http://schemas.openxmlformats.org/drawingml/2006/wordprocessingDrawing" xmlns:w10="urn:schemas-microsoft-com:office:word" xmlns:w="http://schemas.openxmlformats.org/wordprocessingml/2006/main" xmlns:w14="http://schemas.microsoft.com/office/word/2010/wordml" xmlns:w15="http://schemas.microsoft.com/office/word/2012/wordml" xmlns:w16se="http://schemas.microsoft.com/office/word/2015/wordml/symex" xmlns:wpg="http://schemas.microsoft.com/office/word/2010/wordprocessingGroup" xmlns:wpi="http://schemas.microsoft.com/office/word/2010/wordprocessingInk" xmlns:wne="http://schemas.microsoft.com/office/word/2006/wordml" xmlns:wps="http://schemas.microsoft.com/office/word/2010/wordprocessingShape" mc:Ignorable="w14 w15 w16se wp14">
+<w:endnotes xmlns:wpc="http://schemas.microsoft.com/office/word/2010/wordprocessingCanvas" xmlns:cx="http://schemas.microsoft.com/office/drawing/2014/chartex" xmlns:cx1="http://schemas.microsoft.com/office/drawing/2015/9/8/chartex" xmlns:mc="http://schemas.openxmlformats.org/markup-compatibility/2006" xmlns:o="urn:schemas-microsoft-com:office:office" xmlns:r="http://schemas.openxmlformats.org/officeDocument/2006/relationships" xmlns:m="http://schemas.openxmlformats.org/officeDocument/2006/math" xmlns:v="urn:schemas-microsoft-com:vml" xmlns:wp14="http://schemas.microsoft.com/office/word/2010/wordprocessingDrawing" xmlns:wp="http://schemas.openxmlformats.org/drawingml/2006/wordprocessingDrawing" xmlns:w10="urn:schemas-microsoft-com:office:word" xmlns:w="http://schemas.openxmlformats.org/wordprocessingml/2006/main" xmlns:w14="http://schemas.microsoft.com/office/word/2010/wordml" xmlns:w15="http://schemas.microsoft.com/office/word/2012/wordml" xmlns:w16se="http://schemas.microsoft.com/office/word/2015/wordml/symex" xmlns:wpg="http://schemas.microsoft.com/office/word/2010/wordprocessingGroup" xmlns:wpi="http://schemas.microsoft.com/office/word/2010/wordprocessingInk" xmlns:wne="http://schemas.microsoft.com/office/word/2006/wordml" xmlns:wps="http://schemas.microsoft.com/office/word/2010/wordprocessingShape" mc:Ignorable="w14 w15 w16se wp14">
   <w:endnote w:type="separator" w:id="-1">
     <w:p>
       <w:pPr>
@@ -480,7 +452,7 @@
 </file>
 
 <file path=word/footer1.xml><?xml version="1.0" encoding="utf-8"?>
-<w:ftr xmlns:wpc="http://schemas.microsoft.com/office/word/2010/wordprocessingCanvas" xmlns:cx="http://schemas.microsoft.com/office/drawing/2014/chartex" xmlns:cx1="http://schemas.microsoft.com/office/drawing/2015/9/8/chartex" xmlns:cx2="http://schemas.microsoft.com/office/drawing/2015/10/21/chartex" xmlns:mc="http://schemas.openxmlformats.org/markup-compatibility/2006" xmlns:o="urn:schemas-microsoft-com:office:office" xmlns:r="http://schemas.openxmlformats.org/officeDocument/2006/relationships" xmlns:m="http://schemas.openxmlformats.org/officeDocument/2006/math" xmlns:v="urn:schemas-microsoft-com:vml" xmlns:wp14="http://schemas.microsoft.com/office/word/2010/wordprocessingDrawing" xmlns:wp="http://schemas.openxmlformats.org/drawingml/2006/wordprocessingDrawing" xmlns:w10="urn:schemas-microsoft-com:office:word" xmlns:w="http://schemas.openxmlformats.org/wordprocessingml/2006/main" xmlns:w14="http://schemas.microsoft.com/office/word/2010/wordml" xmlns:w15="http://schemas.microsoft.com/office/word/2012/wordml" xmlns:w16se="http://schemas.microsoft.com/office/word/2015/wordml/symex" xmlns:wpg="http://schemas.microsoft.com/office/word/2010/wordprocessingGroup" xmlns:wpi="http://schemas.microsoft.com/office/word/2010/wordprocessingInk" xmlns:wne="http://schemas.microsoft.com/office/word/2006/wordml" xmlns:wps="http://schemas.microsoft.com/office/word/2010/wordprocessingShape" mc:Ignorable="w14 w15 w16se wp14">
+<w:ftr xmlns:wpc="http://schemas.microsoft.com/office/word/2010/wordprocessingCanvas" xmlns:cx="http://schemas.microsoft.com/office/drawing/2014/chartex" xmlns:cx1="http://schemas.microsoft.com/office/drawing/2015/9/8/chartex" xmlns:mc="http://schemas.openxmlformats.org/markup-compatibility/2006" xmlns:o="urn:schemas-microsoft-com:office:office" xmlns:r="http://schemas.openxmlformats.org/officeDocument/2006/relationships" xmlns:m="http://schemas.openxmlformats.org/officeDocument/2006/math" xmlns:v="urn:schemas-microsoft-com:vml" xmlns:wp14="http://schemas.microsoft.com/office/word/2010/wordprocessingDrawing" xmlns:wp="http://schemas.openxmlformats.org/drawingml/2006/wordprocessingDrawing" xmlns:w10="urn:schemas-microsoft-com:office:word" xmlns:w="http://schemas.openxmlformats.org/wordprocessingml/2006/main" xmlns:w14="http://schemas.microsoft.com/office/word/2010/wordml" xmlns:w15="http://schemas.microsoft.com/office/word/2012/wordml" xmlns:w16se="http://schemas.microsoft.com/office/word/2015/wordml/symex" xmlns:wpg="http://schemas.microsoft.com/office/word/2010/wordprocessingGroup" xmlns:wpi="http://schemas.microsoft.com/office/word/2010/wordprocessingInk" xmlns:wne="http://schemas.microsoft.com/office/word/2006/wordml" xmlns:wps="http://schemas.microsoft.com/office/word/2010/wordprocessingShape" mc:Ignorable="w14 w15 w16se wp14">
   <w:p>
     <w:pPr>
       <w:pStyle w:val="Piedepgina"/>
@@ -490,7 +462,7 @@
 </file>
 
 <file path=word/footer2.xml><?xml version="1.0" encoding="utf-8"?>
-<w:ftr xmlns:wpc="http://schemas.microsoft.com/office/word/2010/wordprocessingCanvas" xmlns:cx="http://schemas.microsoft.com/office/drawing/2014/chartex" xmlns:cx1="http://schemas.microsoft.com/office/drawing/2015/9/8/chartex" xmlns:cx2="http://schemas.microsoft.com/office/drawing/2015/10/21/chartex" xmlns:mc="http://schemas.openxmlformats.org/markup-compatibility/2006" xmlns:o="urn:schemas-microsoft-com:office:office" xmlns:r="http://schemas.openxmlformats.org/officeDocument/2006/relationships" xmlns:m="http://schemas.openxmlformats.org/officeDocument/2006/math" xmlns:v="urn:schemas-microsoft-com:vml" xmlns:wp14="http://schemas.microsoft.com/office/word/2010/wordprocessingDrawing" xmlns:wp="http://schemas.openxmlformats.org/drawingml/2006/wordprocessingDrawing" xmlns:w10="urn:schemas-microsoft-com:office:word" xmlns:w="http://schemas.openxmlformats.org/wordprocessingml/2006/main" xmlns:w14="http://schemas.microsoft.com/office/word/2010/wordml" xmlns:w15="http://schemas.microsoft.com/office/word/2012/wordml" xmlns:w16se="http://schemas.microsoft.com/office/word/2015/wordml/symex" xmlns:wpg="http://schemas.microsoft.com/office/word/2010/wordprocessingGroup" xmlns:wpi="http://schemas.microsoft.com/office/word/2010/wordprocessingInk" xmlns:wne="http://schemas.microsoft.com/office/word/2006/wordml" xmlns:wps="http://schemas.microsoft.com/office/word/2010/wordprocessingShape" mc:Ignorable="w14 w15 w16se wp14">
+<w:ftr xmlns:wpc="http://schemas.microsoft.com/office/word/2010/wordprocessingCanvas" xmlns:cx="http://schemas.microsoft.com/office/drawing/2014/chartex" xmlns:cx1="http://schemas.microsoft.com/office/drawing/2015/9/8/chartex" xmlns:mc="http://schemas.openxmlformats.org/markup-compatibility/2006" xmlns:o="urn:schemas-microsoft-com:office:office" xmlns:r="http://schemas.openxmlformats.org/officeDocument/2006/relationships" xmlns:m="http://schemas.openxmlformats.org/officeDocument/2006/math" xmlns:v="urn:schemas-microsoft-com:vml" xmlns:wp14="http://schemas.microsoft.com/office/word/2010/wordprocessingDrawing" xmlns:wp="http://schemas.openxmlformats.org/drawingml/2006/wordprocessingDrawing" xmlns:w10="urn:schemas-microsoft-com:office:word" xmlns:w="http://schemas.openxmlformats.org/wordprocessingml/2006/main" xmlns:w14="http://schemas.microsoft.com/office/word/2010/wordml" xmlns:w15="http://schemas.microsoft.com/office/word/2012/wordml" xmlns:w16se="http://schemas.microsoft.com/office/word/2015/wordml/symex" xmlns:wpg="http://schemas.microsoft.com/office/word/2010/wordprocessingGroup" xmlns:wpi="http://schemas.microsoft.com/office/word/2010/wordprocessingInk" xmlns:wne="http://schemas.microsoft.com/office/word/2006/wordml" xmlns:wps="http://schemas.microsoft.com/office/word/2010/wordprocessingShape" mc:Ignorable="w14 w15 w16se wp14">
   <w:p>
     <w:pPr>
       <w:pStyle w:val="Piedepgina"/>
@@ -500,7 +472,7 @@
 </file>
 
 <file path=word/footer3.xml><?xml version="1.0" encoding="utf-8"?>
-<w:ftr xmlns:wpc="http://schemas.microsoft.com/office/word/2010/wordprocessingCanvas" xmlns:cx="http://schemas.microsoft.com/office/drawing/2014/chartex" xmlns:cx1="http://schemas.microsoft.com/office/drawing/2015/9/8/chartex" xmlns:cx2="http://schemas.microsoft.com/office/drawing/2015/10/21/chartex" xmlns:mc="http://schemas.openxmlformats.org/markup-compatibility/2006" xmlns:o="urn:schemas-microsoft-com:office:office" xmlns:r="http://schemas.openxmlformats.org/officeDocument/2006/relationships" xmlns:m="http://schemas.openxmlformats.org/officeDocument/2006/math" xmlns:v="urn:schemas-microsoft-com:vml" xmlns:wp14="http://schemas.microsoft.com/office/word/2010/wordprocessingDrawing" xmlns:wp="http://schemas.openxmlformats.org/drawingml/2006/wordprocessingDrawing" xmlns:w10="urn:schemas-microsoft-com:office:word" xmlns:w="http://schemas.openxmlformats.org/wordprocessingml/2006/main" xmlns:w14="http://schemas.microsoft.com/office/word/2010/wordml" xmlns:w15="http://schemas.microsoft.com/office/word/2012/wordml" xmlns:w16se="http://schemas.microsoft.com/office/word/2015/wordml/symex" xmlns:wpg="http://schemas.microsoft.com/office/word/2010/wordprocessingGroup" xmlns:wpi="http://schemas.microsoft.com/office/word/2010/wordprocessingInk" xmlns:wne="http://schemas.microsoft.com/office/word/2006/wordml" xmlns:wps="http://schemas.microsoft.com/office/word/2010/wordprocessingShape" mc:Ignorable="w14 w15 w16se wp14">
+<w:ftr xmlns:wpc="http://schemas.microsoft.com/office/word/2010/wordprocessingCanvas" xmlns:cx="http://schemas.microsoft.com/office/drawing/2014/chartex" xmlns:cx1="http://schemas.microsoft.com/office/drawing/2015/9/8/chartex" xmlns:mc="http://schemas.openxmlformats.org/markup-compatibility/2006" xmlns:o="urn:schemas-microsoft-com:office:office" xmlns:r="http://schemas.openxmlformats.org/officeDocument/2006/relationships" xmlns:m="http://schemas.openxmlformats.org/officeDocument/2006/math" xmlns:v="urn:schemas-microsoft-com:vml" xmlns:wp14="http://schemas.microsoft.com/office/word/2010/wordprocessingDrawing" xmlns:wp="http://schemas.openxmlformats.org/drawingml/2006/wordprocessingDrawing" xmlns:w10="urn:schemas-microsoft-com:office:word" xmlns:w="http://schemas.openxmlformats.org/wordprocessingml/2006/main" xmlns:w14="http://schemas.microsoft.com/office/word/2010/wordml" xmlns:w15="http://schemas.microsoft.com/office/word/2012/wordml" xmlns:w16se="http://schemas.microsoft.com/office/word/2015/wordml/symex" xmlns:wpg="http://schemas.microsoft.com/office/word/2010/wordprocessingGroup" xmlns:wpi="http://schemas.microsoft.com/office/word/2010/wordprocessingInk" xmlns:wne="http://schemas.microsoft.com/office/word/2006/wordml" xmlns:wps="http://schemas.microsoft.com/office/word/2010/wordprocessingShape" mc:Ignorable="w14 w15 w16se wp14">
   <w:p>
     <w:pPr>
       <w:pStyle w:val="Piedepgina"/>
@@ -510,7 +482,7 @@
 </file>
 
 <file path=word/footnotes.xml><?xml version="1.0" encoding="utf-8"?>
-<w:footnotes xmlns:wpc="http://schemas.microsoft.com/office/word/2010/wordprocessingCanvas" xmlns:cx="http://schemas.microsoft.com/office/drawing/2014/chartex" xmlns:cx1="http://schemas.microsoft.com/office/drawing/2015/9/8/chartex" xmlns:cx2="http://schemas.microsoft.com/office/drawing/2015/10/21/chartex" xmlns:mc="http://schemas.openxmlformats.org/markup-compatibility/2006" xmlns:o="urn:schemas-microsoft-com:office:office" xmlns:r="http://schemas.openxmlformats.org/officeDocument/2006/relationships" xmlns:m="http://schemas.openxmlformats.org/officeDocument/2006/math" xmlns:v="urn:schemas-microsoft-com:vml" xmlns:wp14="http://schemas.microsoft.com/office/word/2010/wordprocessingDrawing" xmlns:wp="http://schemas.openxmlformats.org/drawingml/2006/wordprocessingDrawing" xmlns:w10="urn:schemas-microsoft-com:office:word" xmlns:w="http://schemas.openxmlformats.org/wordprocessingml/2006/main" xmlns:w14="http://schemas.microsoft.com/office/word/2010/wordml" xmlns:w15="http://schemas.microsoft.com/office/word/2012/wordml" xmlns:w16se="http://schemas.microsoft.com/office/word/2015/wordml/symex" xmlns:wpg="http://schemas.microsoft.com/office/word/2010/wordprocessingGroup" xmlns:wpi="http://schemas.microsoft.com/office/word/2010/wordprocessingInk" xmlns:wne="http://schemas.microsoft.com/office/word/2006/wordml" xmlns:wps="http://schemas.microsoft.com/office/word/2010/wordprocessingShape" mc:Ignorable="w14 w15 w16se wp14">
+<w:footnotes xmlns:wpc="http://schemas.microsoft.com/office/word/2010/wordprocessingCanvas" xmlns:cx="http://schemas.microsoft.com/office/drawing/2014/chartex" xmlns:cx1="http://schemas.microsoft.com/office/drawing/2015/9/8/chartex" xmlns:mc="http://schemas.openxmlformats.org/markup-compatibility/2006" xmlns:o="urn:schemas-microsoft-com:office:office" xmlns:r="http://schemas.openxmlformats.org/officeDocument/2006/relationships" xmlns:m="http://schemas.openxmlformats.org/officeDocument/2006/math" xmlns:v="urn:schemas-microsoft-com:vml" xmlns:wp14="http://schemas.microsoft.com/office/word/2010/wordprocessingDrawing" xmlns:wp="http://schemas.openxmlformats.org/drawingml/2006/wordprocessingDrawing" xmlns:w10="urn:schemas-microsoft-com:office:word" xmlns:w="http://schemas.openxmlformats.org/wordprocessingml/2006/main" xmlns:w14="http://schemas.microsoft.com/office/word/2010/wordml" xmlns:w15="http://schemas.microsoft.com/office/word/2012/wordml" xmlns:w16se="http://schemas.microsoft.com/office/word/2015/wordml/symex" xmlns:wpg="http://schemas.microsoft.com/office/word/2010/wordprocessingGroup" xmlns:wpi="http://schemas.microsoft.com/office/word/2010/wordprocessingInk" xmlns:wne="http://schemas.microsoft.com/office/word/2006/wordml" xmlns:wps="http://schemas.microsoft.com/office/word/2010/wordprocessingShape" mc:Ignorable="w14 w15 w16se wp14">
   <w:footnote w:type="separator" w:id="-1">
     <w:p>
       <w:pPr>
@@ -535,7 +507,7 @@
 </file>
 
 <file path=word/header1.xml><?xml version="1.0" encoding="utf-8"?>
-<w:hdr xmlns:wpc="http://schemas.microsoft.com/office/word/2010/wordprocessingCanvas" xmlns:cx="http://schemas.microsoft.com/office/drawing/2014/chartex" xmlns:cx1="http://schemas.microsoft.com/office/drawing/2015/9/8/chartex" xmlns:cx2="http://schemas.microsoft.com/office/drawing/2015/10/21/chartex" xmlns:mc="http://schemas.openxmlformats.org/markup-compatibility/2006" xmlns:o="urn:schemas-microsoft-com:office:office" xmlns:r="http://schemas.openxmlformats.org/officeDocument/2006/relationships" xmlns:m="http://schemas.openxmlformats.org/officeDocument/2006/math" xmlns:v="urn:schemas-microsoft-com:vml" xmlns:wp14="http://schemas.microsoft.com/office/word/2010/wordprocessingDrawing" xmlns:wp="http://schemas.openxmlformats.org/drawingml/2006/wordprocessingDrawing" xmlns:w10="urn:schemas-microsoft-com:office:word" xmlns:w="http://schemas.openxmlformats.org/wordprocessingml/2006/main" xmlns:w14="http://schemas.microsoft.com/office/word/2010/wordml" xmlns:w15="http://schemas.microsoft.com/office/word/2012/wordml" xmlns:w16se="http://schemas.microsoft.com/office/word/2015/wordml/symex" xmlns:wpg="http://schemas.microsoft.com/office/word/2010/wordprocessingGroup" xmlns:wpi="http://schemas.microsoft.com/office/word/2010/wordprocessingInk" xmlns:wne="http://schemas.microsoft.com/office/word/2006/wordml" xmlns:wps="http://schemas.microsoft.com/office/word/2010/wordprocessingShape" mc:Ignorable="w14 w15 w16se wp14">
+<w:hdr xmlns:wpc="http://schemas.microsoft.com/office/word/2010/wordprocessingCanvas" xmlns:cx="http://schemas.microsoft.com/office/drawing/2014/chartex" xmlns:cx1="http://schemas.microsoft.com/office/drawing/2015/9/8/chartex" xmlns:mc="http://schemas.openxmlformats.org/markup-compatibility/2006" xmlns:o="urn:schemas-microsoft-com:office:office" xmlns:r="http://schemas.openxmlformats.org/officeDocument/2006/relationships" xmlns:m="http://schemas.openxmlformats.org/officeDocument/2006/math" xmlns:v="urn:schemas-microsoft-com:vml" xmlns:wp14="http://schemas.microsoft.com/office/word/2010/wordprocessingDrawing" xmlns:wp="http://schemas.openxmlformats.org/drawingml/2006/wordprocessingDrawing" xmlns:w10="urn:schemas-microsoft-com:office:word" xmlns:w="http://schemas.openxmlformats.org/wordprocessingml/2006/main" xmlns:w14="http://schemas.microsoft.com/office/word/2010/wordml" xmlns:w15="http://schemas.microsoft.com/office/word/2012/wordml" xmlns:w16se="http://schemas.microsoft.com/office/word/2015/wordml/symex" xmlns:wpg="http://schemas.microsoft.com/office/word/2010/wordprocessingGroup" xmlns:wpi="http://schemas.microsoft.com/office/word/2010/wordprocessingInk" xmlns:wne="http://schemas.microsoft.com/office/word/2006/wordml" xmlns:wps="http://schemas.microsoft.com/office/word/2010/wordprocessingShape" mc:Ignorable="w14 w15 w16se wp14">
   <w:p>
     <w:pPr>
       <w:pStyle w:val="Encabezado"/>
@@ -576,7 +548,7 @@
 </file>
 
 <file path=word/header2.xml><?xml version="1.0" encoding="utf-8"?>
-<w:hdr xmlns:wpc="http://schemas.microsoft.com/office/word/2010/wordprocessingCanvas" xmlns:cx="http://schemas.microsoft.com/office/drawing/2014/chartex" xmlns:cx1="http://schemas.microsoft.com/office/drawing/2015/9/8/chartex" xmlns:cx2="http://schemas.microsoft.com/office/drawing/2015/10/21/chartex" xmlns:mc="http://schemas.openxmlformats.org/markup-compatibility/2006" xmlns:o="urn:schemas-microsoft-com:office:office" xmlns:r="http://schemas.openxmlformats.org/officeDocument/2006/relationships" xmlns:m="http://schemas.openxmlformats.org/officeDocument/2006/math" xmlns:v="urn:schemas-microsoft-com:vml" xmlns:wp14="http://schemas.microsoft.com/office/word/2010/wordprocessingDrawing" xmlns:wp="http://schemas.openxmlformats.org/drawingml/2006/wordprocessingDrawing" xmlns:w10="urn:schemas-microsoft-com:office:word" xmlns:w="http://schemas.openxmlformats.org/wordprocessingml/2006/main" xmlns:w14="http://schemas.microsoft.com/office/word/2010/wordml" xmlns:w15="http://schemas.microsoft.com/office/word/2012/wordml" xmlns:w16se="http://schemas.microsoft.com/office/word/2015/wordml/symex" xmlns:wpg="http://schemas.microsoft.com/office/word/2010/wordprocessingGroup" xmlns:wpi="http://schemas.microsoft.com/office/word/2010/wordprocessingInk" xmlns:wne="http://schemas.microsoft.com/office/word/2006/wordml" xmlns:wps="http://schemas.microsoft.com/office/word/2010/wordprocessingShape" mc:Ignorable="w14 w15 w16se wp14">
+<w:hdr xmlns:wpc="http://schemas.microsoft.com/office/word/2010/wordprocessingCanvas" xmlns:cx="http://schemas.microsoft.com/office/drawing/2014/chartex" xmlns:cx1="http://schemas.microsoft.com/office/drawing/2015/9/8/chartex" xmlns:mc="http://schemas.openxmlformats.org/markup-compatibility/2006" xmlns:o="urn:schemas-microsoft-com:office:office" xmlns:r="http://schemas.openxmlformats.org/officeDocument/2006/relationships" xmlns:m="http://schemas.openxmlformats.org/officeDocument/2006/math" xmlns:v="urn:schemas-microsoft-com:vml" xmlns:wp14="http://schemas.microsoft.com/office/word/2010/wordprocessingDrawing" xmlns:wp="http://schemas.openxmlformats.org/drawingml/2006/wordprocessingDrawing" xmlns:w10="urn:schemas-microsoft-com:office:word" xmlns:w="http://schemas.openxmlformats.org/wordprocessingml/2006/main" xmlns:w14="http://schemas.microsoft.com/office/word/2010/wordml" xmlns:w15="http://schemas.microsoft.com/office/word/2012/wordml" xmlns:w16se="http://schemas.microsoft.com/office/word/2015/wordml/symex" xmlns:wpg="http://schemas.microsoft.com/office/word/2010/wordprocessingGroup" xmlns:wpi="http://schemas.microsoft.com/office/word/2010/wordprocessingInk" xmlns:wne="http://schemas.microsoft.com/office/word/2006/wordml" xmlns:wps="http://schemas.microsoft.com/office/word/2010/wordprocessingShape" mc:Ignorable="w14 w15 w16se wp14">
   <w:p>
     <w:pPr>
       <w:pStyle w:val="Encabezado"/>
@@ -675,7 +647,7 @@
 </file>
 
 <file path=word/header3.xml><?xml version="1.0" encoding="utf-8"?>
-<w:hdr xmlns:wpc="http://schemas.microsoft.com/office/word/2010/wordprocessingCanvas" xmlns:cx="http://schemas.microsoft.com/office/drawing/2014/chartex" xmlns:cx1="http://schemas.microsoft.com/office/drawing/2015/9/8/chartex" xmlns:cx2="http://schemas.microsoft.com/office/drawing/2015/10/21/chartex" xmlns:mc="http://schemas.openxmlformats.org/markup-compatibility/2006" xmlns:o="urn:schemas-microsoft-com:office:office" xmlns:r="http://schemas.openxmlformats.org/officeDocument/2006/relationships" xmlns:m="http://schemas.openxmlformats.org/officeDocument/2006/math" xmlns:v="urn:schemas-microsoft-com:vml" xmlns:wp14="http://schemas.microsoft.com/office/word/2010/wordprocessingDrawing" xmlns:wp="http://schemas.openxmlformats.org/drawingml/2006/wordprocessingDrawing" xmlns:w10="urn:schemas-microsoft-com:office:word" xmlns:w="http://schemas.openxmlformats.org/wordprocessingml/2006/main" xmlns:w14="http://schemas.microsoft.com/office/word/2010/wordml" xmlns:w15="http://schemas.microsoft.com/office/word/2012/wordml" xmlns:w16se="http://schemas.microsoft.com/office/word/2015/wordml/symex" xmlns:wpg="http://schemas.microsoft.com/office/word/2010/wordprocessingGroup" xmlns:wpi="http://schemas.microsoft.com/office/word/2010/wordprocessingInk" xmlns:wne="http://schemas.microsoft.com/office/word/2006/wordml" xmlns:wps="http://schemas.microsoft.com/office/word/2010/wordprocessingShape" mc:Ignorable="w14 w15 w16se wp14">
+<w:hdr xmlns:wpc="http://schemas.microsoft.com/office/word/2010/wordprocessingCanvas" xmlns:cx="http://schemas.microsoft.com/office/drawing/2014/chartex" xmlns:cx1="http://schemas.microsoft.com/office/drawing/2015/9/8/chartex" xmlns:mc="http://schemas.openxmlformats.org/markup-compatibility/2006" xmlns:o="urn:schemas-microsoft-com:office:office" xmlns:r="http://schemas.openxmlformats.org/officeDocument/2006/relationships" xmlns:m="http://schemas.openxmlformats.org/officeDocument/2006/math" xmlns:v="urn:schemas-microsoft-com:vml" xmlns:wp14="http://schemas.microsoft.com/office/word/2010/wordprocessingDrawing" xmlns:wp="http://schemas.openxmlformats.org/drawingml/2006/wordprocessingDrawing" xmlns:w10="urn:schemas-microsoft-com:office:word" xmlns:w="http://schemas.openxmlformats.org/wordprocessingml/2006/main" xmlns:w14="http://schemas.microsoft.com/office/word/2010/wordml" xmlns:w15="http://schemas.microsoft.com/office/word/2012/wordml" xmlns:w16se="http://schemas.microsoft.com/office/word/2015/wordml/symex" xmlns:wpg="http://schemas.microsoft.com/office/word/2010/wordprocessingGroup" xmlns:wpi="http://schemas.microsoft.com/office/word/2010/wordprocessingInk" xmlns:wne="http://schemas.microsoft.com/office/word/2006/wordml" xmlns:wps="http://schemas.microsoft.com/office/word/2010/wordprocessingShape" mc:Ignorable="w14 w15 w16se wp14">
   <w:p>
     <w:pPr>
       <w:pStyle w:val="Encabezado"/>
@@ -732,7 +704,7 @@
       </w:pPr>
     </w:pPrDefault>
   </w:docDefaults>
-  <w:latentStyles w:defLockedState="0" w:defUIPriority="99" w:defSemiHidden="0" w:defUnhideWhenUsed="0" w:defQFormat="0" w:count="372">
+  <w:latentStyles w:defLockedState="0" w:defUIPriority="99" w:defSemiHidden="0" w:defUnhideWhenUsed="0" w:defQFormat="0" w:count="371">
     <w:lsdException w:name="Normal" w:uiPriority="0" w:qFormat="1"/>
     <w:lsdException w:name="heading 1" w:uiPriority="9" w:qFormat="1"/>
     <w:lsdException w:name="heading 2" w:semiHidden="1" w:uiPriority="9" w:unhideWhenUsed="1" w:qFormat="1"/>
@@ -1104,7 +1076,6 @@
     <w:lsdException w:name="List Table 5 Dark Accent 6" w:uiPriority="50"/>
     <w:lsdException w:name="List Table 6 Colorful Accent 6" w:uiPriority="51"/>
     <w:lsdException w:name="List Table 7 Colorful Accent 6" w:uiPriority="52"/>
-    <w:lsdException w:name="Mention" w:semiHidden="1" w:unhideWhenUsed="1"/>
   </w:latentStyles>
   <w:style w:type="paragraph" w:default="1" w:styleId="Normal">
     <w:name w:val="Normal"/>

</xml_diff>

<commit_message>
se acutalizo el documento de requerimientos
</commit_message>
<xml_diff>
--- a/Documentos1/FormatoRequerimientos.docx
+++ b/Documentos1/FormatoRequerimientos.docx
@@ -785,10 +785,15 @@
                   <w:tcW w:w="9102" w:type="dxa"/>
                 </w:tcPr>
                 <w:p>
-                  <w:bookmarkStart w:id="0" w:name="_GoBack" w:colFirst="0" w:colLast="0"/>
                   <w:r>
                     <w:lastRenderedPageBreak/>
-                    <w:t>Descripción:</w:t>
+                    <w:t>Descripción</w:t>
+                  </w:r>
+                  <w:r>
+                    <w:t xml:space="preserve"> General</w:t>
+                  </w:r>
+                  <w:r>
+                    <w:t>:</w:t>
                   </w:r>
                 </w:p>
                 <w:p/>
@@ -797,6 +802,36 @@
             <w:tr>
               <w:trPr>
                 <w:cnfStyle w:val="000000100000" w:firstRow="0" w:lastRow="0" w:firstColumn="0" w:lastColumn="0" w:oddVBand="0" w:evenVBand="0" w:oddHBand="1" w:evenHBand="0" w:firstRowFirstColumn="0" w:firstRowLastColumn="0" w:lastRowFirstColumn="0" w:lastRowLastColumn="0"/>
+                <w:trHeight w:val="3103"/>
+              </w:trPr>
+              <w:tc>
+                <w:tcPr>
+                  <w:cnfStyle w:val="001000000000" w:firstRow="0" w:lastRow="0" w:firstColumn="1" w:lastColumn="0" w:oddVBand="0" w:evenVBand="0" w:oddHBand="0" w:evenHBand="0" w:firstRowFirstColumn="0" w:firstRowLastColumn="0" w:lastRowFirstColumn="0" w:lastRowLastColumn="0"/>
+                  <w:tcW w:w="9102" w:type="dxa"/>
+                </w:tcPr>
+                <w:p>
+                  <w:r>
+                    <w:t>Descripción del requerimiento:</w:t>
+                  </w:r>
+                </w:p>
+                <w:p/>
+                <w:p/>
+                <w:p>
+                  <w:pPr>
+                    <w:pStyle w:val="Prrafodelista"/>
+                    <w:numPr>
+                      <w:ilvl w:val="0"/>
+                      <w:numId w:val="1"/>
+                    </w:numPr>
+                  </w:pPr>
+                  <w:r>
+                    <w:t>Funcionalidades.</w:t>
+                  </w:r>
+                </w:p>
+              </w:tc>
+            </w:tr>
+            <w:tr>
+              <w:trPr>
                 <w:trHeight w:val="3035"/>
               </w:trPr>
               <w:tc>
@@ -805,17 +840,35 @@
                   <w:tcW w:w="9102" w:type="dxa"/>
                 </w:tcPr>
                 <w:p>
+                  <w:pPr>
+                    <w:rPr>
+                      <w:color w:val="000000" w:themeColor="text1"/>
+                    </w:rPr>
+                  </w:pPr>
                   <w:r>
-                    <w:t xml:space="preserve">Propuesta de </w:t>
+                    <w:rPr>
+                      <w:color w:val="000000" w:themeColor="text1"/>
+                    </w:rPr>
+                    <w:t>Propuesta de</w:t>
+                  </w:r>
+                  <w:bookmarkStart w:id="0" w:name="_GoBack"/>
+                  <w:bookmarkEnd w:id="0"/>
+                  <w:r>
+                    <w:rPr>
+                      <w:color w:val="000000" w:themeColor="text1"/>
+                    </w:rPr>
+                    <w:t xml:space="preserve"> </w:t>
                   </w:r>
                   <w:r>
+                    <w:rPr>
+                      <w:color w:val="000000" w:themeColor="text1"/>
+                    </w:rPr>
                     <w:t>Solución:</w:t>
                   </w:r>
                 </w:p>
                 <w:p/>
               </w:tc>
             </w:tr>
-            <w:bookmarkEnd w:id="0"/>
           </w:tbl>
           <w:p/>
         </w:tc>
@@ -824,9 +877,9 @@
     <w:p/>
     <w:p/>
     <w:sectPr>
-      <w:headerReference w:type="even" r:id="rId6"/>
-      <w:headerReference w:type="default" r:id="rId7"/>
-      <w:headerReference w:type="first" r:id="rId8"/>
+      <w:headerReference w:type="even" r:id="rId7"/>
+      <w:headerReference w:type="default" r:id="rId8"/>
+      <w:headerReference w:type="first" r:id="rId9"/>
       <w:pgSz w:w="12240" w:h="15840"/>
       <w:pgMar w:top="1417" w:right="1701" w:bottom="1417" w:left="1701" w:header="708" w:footer="708" w:gutter="0"/>
       <w:cols w:space="708"/>
@@ -1080,6 +1133,126 @@
     </w:r>
   </w:p>
 </w:hdr>
+</file>
+
+<file path=word/numbering.xml><?xml version="1.0" encoding="utf-8"?>
+<w:numbering xmlns:wpc="http://schemas.microsoft.com/office/word/2010/wordprocessingCanvas" xmlns:cx="http://schemas.microsoft.com/office/drawing/2014/chartex" xmlns:cx1="http://schemas.microsoft.com/office/drawing/2015/9/8/chartex" xmlns:mc="http://schemas.openxmlformats.org/markup-compatibility/2006" xmlns:o="urn:schemas-microsoft-com:office:office" xmlns:r="http://schemas.openxmlformats.org/officeDocument/2006/relationships" xmlns:m="http://schemas.openxmlformats.org/officeDocument/2006/math" xmlns:v="urn:schemas-microsoft-com:vml" xmlns:wp14="http://schemas.microsoft.com/office/word/2010/wordprocessingDrawing" xmlns:wp="http://schemas.openxmlformats.org/drawingml/2006/wordprocessingDrawing" xmlns:w10="urn:schemas-microsoft-com:office:word" xmlns:w="http://schemas.openxmlformats.org/wordprocessingml/2006/main" xmlns:w14="http://schemas.microsoft.com/office/word/2010/wordml" xmlns:w15="http://schemas.microsoft.com/office/word/2012/wordml" xmlns:w16se="http://schemas.microsoft.com/office/word/2015/wordml/symex" xmlns:wpg="http://schemas.microsoft.com/office/word/2010/wordprocessingGroup" xmlns:wpi="http://schemas.microsoft.com/office/word/2010/wordprocessingInk" xmlns:wne="http://schemas.microsoft.com/office/word/2006/wordml" xmlns:wps="http://schemas.microsoft.com/office/word/2010/wordprocessingShape" mc:Ignorable="w14 w15 w16se wp14">
+  <w:abstractNum w:abstractNumId="0" w15:restartNumberingAfterBreak="0">
+    <w:nsid w:val="1DD074B7"/>
+    <w:multiLevelType w:val="hybridMultilevel"/>
+    <w:tmpl w:val="ADA65904"/>
+    <w:lvl w:ilvl="0" w:tplc="BB22A02E">
+      <w:numFmt w:val="bullet"/>
+      <w:lvlText w:val=""/>
+      <w:lvlJc w:val="left"/>
+      <w:pPr>
+        <w:ind w:left="720" w:hanging="360"/>
+      </w:pPr>
+      <w:rPr>
+        <w:rFonts w:ascii="Symbol" w:eastAsiaTheme="minorHAnsi" w:hAnsi="Symbol" w:cstheme="minorBidi" w:hint="default"/>
+      </w:rPr>
+    </w:lvl>
+    <w:lvl w:ilvl="1" w:tplc="080A0003" w:tentative="1">
+      <w:start w:val="1"/>
+      <w:numFmt w:val="bullet"/>
+      <w:lvlText w:val="o"/>
+      <w:lvlJc w:val="left"/>
+      <w:pPr>
+        <w:ind w:left="1440" w:hanging="360"/>
+      </w:pPr>
+      <w:rPr>
+        <w:rFonts w:ascii="Courier New" w:hAnsi="Courier New" w:cs="Courier New" w:hint="default"/>
+      </w:rPr>
+    </w:lvl>
+    <w:lvl w:ilvl="2" w:tplc="080A0005" w:tentative="1">
+      <w:start w:val="1"/>
+      <w:numFmt w:val="bullet"/>
+      <w:lvlText w:val=""/>
+      <w:lvlJc w:val="left"/>
+      <w:pPr>
+        <w:ind w:left="2160" w:hanging="360"/>
+      </w:pPr>
+      <w:rPr>
+        <w:rFonts w:ascii="Wingdings" w:hAnsi="Wingdings" w:hint="default"/>
+      </w:rPr>
+    </w:lvl>
+    <w:lvl w:ilvl="3" w:tplc="080A0001" w:tentative="1">
+      <w:start w:val="1"/>
+      <w:numFmt w:val="bullet"/>
+      <w:lvlText w:val=""/>
+      <w:lvlJc w:val="left"/>
+      <w:pPr>
+        <w:ind w:left="2880" w:hanging="360"/>
+      </w:pPr>
+      <w:rPr>
+        <w:rFonts w:ascii="Symbol" w:hAnsi="Symbol" w:hint="default"/>
+      </w:rPr>
+    </w:lvl>
+    <w:lvl w:ilvl="4" w:tplc="080A0003" w:tentative="1">
+      <w:start w:val="1"/>
+      <w:numFmt w:val="bullet"/>
+      <w:lvlText w:val="o"/>
+      <w:lvlJc w:val="left"/>
+      <w:pPr>
+        <w:ind w:left="3600" w:hanging="360"/>
+      </w:pPr>
+      <w:rPr>
+        <w:rFonts w:ascii="Courier New" w:hAnsi="Courier New" w:cs="Courier New" w:hint="default"/>
+      </w:rPr>
+    </w:lvl>
+    <w:lvl w:ilvl="5" w:tplc="080A0005" w:tentative="1">
+      <w:start w:val="1"/>
+      <w:numFmt w:val="bullet"/>
+      <w:lvlText w:val=""/>
+      <w:lvlJc w:val="left"/>
+      <w:pPr>
+        <w:ind w:left="4320" w:hanging="360"/>
+      </w:pPr>
+      <w:rPr>
+        <w:rFonts w:ascii="Wingdings" w:hAnsi="Wingdings" w:hint="default"/>
+      </w:rPr>
+    </w:lvl>
+    <w:lvl w:ilvl="6" w:tplc="080A0001" w:tentative="1">
+      <w:start w:val="1"/>
+      <w:numFmt w:val="bullet"/>
+      <w:lvlText w:val=""/>
+      <w:lvlJc w:val="left"/>
+      <w:pPr>
+        <w:ind w:left="5040" w:hanging="360"/>
+      </w:pPr>
+      <w:rPr>
+        <w:rFonts w:ascii="Symbol" w:hAnsi="Symbol" w:hint="default"/>
+      </w:rPr>
+    </w:lvl>
+    <w:lvl w:ilvl="7" w:tplc="080A0003" w:tentative="1">
+      <w:start w:val="1"/>
+      <w:numFmt w:val="bullet"/>
+      <w:lvlText w:val="o"/>
+      <w:lvlJc w:val="left"/>
+      <w:pPr>
+        <w:ind w:left="5760" w:hanging="360"/>
+      </w:pPr>
+      <w:rPr>
+        <w:rFonts w:ascii="Courier New" w:hAnsi="Courier New" w:cs="Courier New" w:hint="default"/>
+      </w:rPr>
+    </w:lvl>
+    <w:lvl w:ilvl="8" w:tplc="080A0005" w:tentative="1">
+      <w:start w:val="1"/>
+      <w:numFmt w:val="bullet"/>
+      <w:lvlText w:val=""/>
+      <w:lvlJc w:val="left"/>
+      <w:pPr>
+        <w:ind w:left="6480" w:hanging="360"/>
+      </w:pPr>
+      <w:rPr>
+        <w:rFonts w:ascii="Wingdings" w:hAnsi="Wingdings" w:hint="default"/>
+      </w:rPr>
+    </w:lvl>
+  </w:abstractNum>
+  <w:num w:numId="1">
+    <w:abstractNumId w:val="0"/>
+  </w:num>
+</w:numbering>
 </file>
 
 <file path=word/styles.xml><?xml version="1.0" encoding="utf-8"?>
@@ -2172,6 +2345,17 @@
       <w:szCs w:val="32"/>
     </w:rPr>
   </w:style>
+  <w:style w:type="paragraph" w:styleId="Prrafodelista">
+    <w:name w:val="List Paragraph"/>
+    <w:basedOn w:val="Normal"/>
+    <w:uiPriority w:val="34"/>
+    <w:qFormat/>
+    <w:rsid w:val="00430B53"/>
+    <w:pPr>
+      <w:ind w:left="720"/>
+      <w:contextualSpacing/>
+    </w:pPr>
+  </w:style>
 </w:styles>
 </file>
 

</xml_diff>

<commit_message>
Cambios en formato de requerimiento y requerimiento sc
</commit_message>
<xml_diff>
--- a/Documentos1/FormatoRequerimientos.docx
+++ b/Documentos1/FormatoRequerimientos.docx
@@ -10,11 +10,11 @@
         <w:tblLook w:val="04A0" w:firstRow="1" w:lastRow="0" w:firstColumn="1" w:lastColumn="0" w:noHBand="0" w:noVBand="1"/>
       </w:tblPr>
       <w:tblGrid>
-        <w:gridCol w:w="2885"/>
-        <w:gridCol w:w="1565"/>
-        <w:gridCol w:w="1381"/>
+        <w:gridCol w:w="2110"/>
+        <w:gridCol w:w="1768"/>
         <w:gridCol w:w="1534"/>
-        <w:gridCol w:w="1463"/>
+        <w:gridCol w:w="1811"/>
+        <w:gridCol w:w="1605"/>
       </w:tblGrid>
       <w:tr>
         <w:trPr>
@@ -177,7 +177,6 @@
               </w:rPr>
               <w:t xml:space="preserve"> </w:t>
             </w:r>
-            <w:proofErr w:type="spellStart"/>
             <w:r>
               <w:rPr>
                 <w:rFonts w:ascii="Arial" w:hAnsi="Arial" w:cs="Arial"/>
@@ -185,9 +184,8 @@
                 <w:sz w:val="24"/>
                 <w:szCs w:val="24"/>
               </w:rPr>
-              <w:t>NombreRequerimiento</w:t>
+              <w:t>Nombre del requerimiento</w:t>
             </w:r>
-            <w:proofErr w:type="spellEnd"/>
           </w:p>
         </w:tc>
         <w:tc>
@@ -204,14 +202,6 @@
                 <w:szCs w:val="24"/>
               </w:rPr>
             </w:pPr>
-            <w:r>
-              <w:rPr>
-                <w:rFonts w:ascii="Arial" w:hAnsi="Arial" w:cs="Arial"/>
-                <w:sz w:val="24"/>
-                <w:szCs w:val="24"/>
-              </w:rPr>
-              <w:t>0.1</w:t>
-            </w:r>
           </w:p>
         </w:tc>
         <w:tc>
@@ -266,7 +256,7 @@
                 <w:sz w:val="24"/>
                 <w:szCs w:val="24"/>
               </w:rPr>
-              <w:t>Iniciales del autor</w:t>
+              <w:t>Iniciales del creador</w:t>
             </w:r>
           </w:p>
         </w:tc>
@@ -748,11 +738,12 @@
     <w:tbl>
       <w:tblPr>
         <w:tblStyle w:val="Tabladecuadrcula6concolores-nfasis5"/>
-        <w:tblW w:w="8784" w:type="dxa"/>
+        <w:tblW w:w="9400" w:type="dxa"/>
+        <w:tblInd w:w="-572" w:type="dxa"/>
         <w:tblLook w:val="04A0" w:firstRow="1" w:lastRow="0" w:firstColumn="1" w:lastColumn="0" w:noHBand="0" w:noVBand="1"/>
       </w:tblPr>
       <w:tblGrid>
-        <w:gridCol w:w="8828"/>
+        <w:gridCol w:w="9400"/>
       </w:tblGrid>
       <w:tr>
         <w:trPr>
@@ -762,7 +753,7 @@
         <w:tc>
           <w:tcPr>
             <w:cnfStyle w:val="001000000000" w:firstRow="0" w:lastRow="0" w:firstColumn="1" w:lastColumn="0" w:oddVBand="0" w:evenVBand="0" w:oddHBand="0" w:evenHBand="0" w:firstRowFirstColumn="0" w:firstRowLastColumn="0" w:lastRowFirstColumn="0" w:lastRowLastColumn="0"/>
-            <w:tcW w:w="8704" w:type="dxa"/>
+            <w:tcW w:w="9320" w:type="dxa"/>
           </w:tcPr>
           <w:tbl>
             <w:tblPr>
@@ -785,18 +776,61 @@
                   <w:tcW w:w="9102" w:type="dxa"/>
                 </w:tcPr>
                 <w:p>
+                  <w:pPr>
+                    <w:rPr>
+                      <w:rFonts w:ascii="Arial" w:hAnsi="Arial" w:cs="Arial"/>
+                      <w:sz w:val="28"/>
+                      <w:szCs w:val="28"/>
+                    </w:rPr>
+                  </w:pPr>
                   <w:r>
+                    <w:rPr>
+                      <w:rFonts w:ascii="Arial" w:hAnsi="Arial" w:cs="Arial"/>
+                      <w:sz w:val="28"/>
+                      <w:szCs w:val="28"/>
+                    </w:rPr>
                     <w:lastRenderedPageBreak/>
                     <w:t>Descripción</w:t>
                   </w:r>
                   <w:r>
+                    <w:rPr>
+                      <w:rFonts w:ascii="Arial" w:hAnsi="Arial" w:cs="Arial"/>
+                      <w:sz w:val="28"/>
+                      <w:szCs w:val="28"/>
+                    </w:rPr>
                     <w:t xml:space="preserve"> General</w:t>
                   </w:r>
+                </w:p>
+                <w:p>
+                  <w:pPr>
+                    <w:pStyle w:val="Prrafodelista"/>
+                    <w:rPr>
+                      <w:rFonts w:ascii="Arial" w:hAnsi="Arial" w:cs="Arial"/>
+                      <w:b w:val="0"/>
+                    </w:rPr>
+                  </w:pPr>
+                </w:p>
+                <w:p>
+                  <w:pPr>
+                    <w:pStyle w:val="Prrafodelista"/>
+                    <w:rPr>
+                      <w:b w:val="0"/>
+                    </w:rPr>
+                  </w:pPr>
+                </w:p>
+                <w:p>
+                  <w:pPr>
+                    <w:pStyle w:val="Prrafodelista"/>
+                    <w:rPr>
+                      <w:b w:val="0"/>
+                    </w:rPr>
+                  </w:pPr>
+                </w:p>
+                <w:p>
                   <w:r>
-                    <w:t>:</w:t>
+                    <w:t xml:space="preserve">  </w:t>
                   </w:r>
                 </w:p>
-                <w:p/>
               </w:tc>
             </w:tr>
             <w:tr>
@@ -810,23 +844,26 @@
                   <w:tcW w:w="9102" w:type="dxa"/>
                 </w:tcPr>
                 <w:p>
+                  <w:pPr>
+                    <w:rPr>
+                      <w:rFonts w:ascii="Arial" w:hAnsi="Arial" w:cs="Arial"/>
+                      <w:sz w:val="28"/>
+                    </w:rPr>
+                  </w:pPr>
                   <w:r>
+                    <w:rPr>
+                      <w:rFonts w:ascii="Arial" w:hAnsi="Arial" w:cs="Arial"/>
+                      <w:sz w:val="28"/>
+                    </w:rPr>
                     <w:t>Descripción del requerimiento:</w:t>
                   </w:r>
                 </w:p>
-                <w:p/>
-                <w:p/>
                 <w:p>
                   <w:pPr>
-                    <w:pStyle w:val="Prrafodelista"/>
-                    <w:numPr>
-                      <w:ilvl w:val="0"/>
-                      <w:numId w:val="1"/>
-                    </w:numPr>
+                    <w:rPr>
+                      <w:vertAlign w:val="superscript"/>
+                    </w:rPr>
                   </w:pPr>
-                  <w:r>
-                    <w:t>Funcionalidades.</w:t>
-                  </w:r>
                 </w:p>
               </w:tc>
             </w:tr>
@@ -841,32 +878,52 @@
                 </w:tcPr>
                 <w:p>
                   <w:pPr>
+                    <w:tabs>
+                      <w:tab w:val="left" w:pos="3695"/>
+                    </w:tabs>
                     <w:rPr>
+                      <w:rFonts w:ascii="Arial" w:hAnsi="Arial" w:cs="Arial"/>
                       <w:color w:val="000000" w:themeColor="text1"/>
                     </w:rPr>
                   </w:pPr>
                   <w:r>
                     <w:rPr>
+                      <w:rFonts w:ascii="Arial" w:hAnsi="Arial" w:cs="Arial"/>
                       <w:color w:val="000000" w:themeColor="text1"/>
+                      <w:sz w:val="28"/>
                     </w:rPr>
-                    <w:t>Propuesta de</w:t>
-                  </w:r>
-                  <w:bookmarkStart w:id="0" w:name="_GoBack"/>
-                  <w:bookmarkEnd w:id="0"/>
-                  <w:r>
-                    <w:rPr>
-                      <w:color w:val="000000" w:themeColor="text1"/>
-                    </w:rPr>
-                    <w:t xml:space="preserve"> </w:t>
+                    <w:t xml:space="preserve">Propuesta de </w:t>
                   </w:r>
                   <w:r>
                     <w:rPr>
+                      <w:rFonts w:ascii="Arial" w:hAnsi="Arial" w:cs="Arial"/>
+                      <w:color w:val="000000" w:themeColor="text1"/>
+                      <w:sz w:val="28"/>
+                    </w:rPr>
+                    <w:t>Solución</w:t>
+                  </w:r>
+                  <w:r>
+                    <w:rPr>
+                      <w:rFonts w:ascii="Arial" w:hAnsi="Arial" w:cs="Arial"/>
                       <w:color w:val="000000" w:themeColor="text1"/>
                     </w:rPr>
-                    <w:t>Solución:</w:t>
+                    <w:t>:</w:t>
+                  </w:r>
+                  <w:r>
+                    <w:rPr>
+                      <w:rFonts w:ascii="Arial" w:hAnsi="Arial" w:cs="Arial"/>
+                      <w:color w:val="000000" w:themeColor="text1"/>
+                    </w:rPr>
+                    <w:tab/>
                   </w:r>
                 </w:p>
-                <w:p/>
+                <w:p>
+                  <w:pPr>
+                    <w:pStyle w:val="Prrafodelista"/>
+                  </w:pPr>
+                  <w:bookmarkStart w:id="0" w:name="_GoBack"/>
+                  <w:bookmarkEnd w:id="0"/>
+                </w:p>
               </w:tc>
             </w:tr>
           </w:tbl>
@@ -1082,13 +1139,7 @@
       <w:rPr>
         <w:rStyle w:val="Ttulo1Car"/>
       </w:rPr>
-      <w:t>Nom</w:t>
-    </w:r>
-    <w:r>
-      <w:rPr>
-        <w:rStyle w:val="Ttulo1Car"/>
-      </w:rPr>
-      <w:t>bre del Requerimiento</w:t>
+      <w:t>R-Nombre del requerimiento</w:t>
     </w:r>
   </w:p>
 </w:hdr>
@@ -1249,8 +1300,123 @@
       </w:rPr>
     </w:lvl>
   </w:abstractNum>
+  <w:abstractNum w:abstractNumId="1" w15:restartNumberingAfterBreak="0">
+    <w:nsid w:val="75B04586"/>
+    <w:multiLevelType w:val="hybridMultilevel"/>
+    <w:tmpl w:val="9A4E4220"/>
+    <w:lvl w:ilvl="0" w:tplc="33141380">
+      <w:numFmt w:val="bullet"/>
+      <w:lvlText w:val=""/>
+      <w:lvlJc w:val="left"/>
+      <w:pPr>
+        <w:ind w:left="720" w:hanging="360"/>
+      </w:pPr>
+      <w:rPr>
+        <w:rFonts w:ascii="Symbol" w:eastAsiaTheme="minorHAnsi" w:hAnsi="Symbol" w:cstheme="minorBidi" w:hint="default"/>
+      </w:rPr>
+    </w:lvl>
+    <w:lvl w:ilvl="1" w:tplc="080A0003" w:tentative="1">
+      <w:start w:val="1"/>
+      <w:numFmt w:val="bullet"/>
+      <w:lvlText w:val="o"/>
+      <w:lvlJc w:val="left"/>
+      <w:pPr>
+        <w:ind w:left="1440" w:hanging="360"/>
+      </w:pPr>
+      <w:rPr>
+        <w:rFonts w:ascii="Courier New" w:hAnsi="Courier New" w:cs="Courier New" w:hint="default"/>
+      </w:rPr>
+    </w:lvl>
+    <w:lvl w:ilvl="2" w:tplc="080A0005" w:tentative="1">
+      <w:start w:val="1"/>
+      <w:numFmt w:val="bullet"/>
+      <w:lvlText w:val=""/>
+      <w:lvlJc w:val="left"/>
+      <w:pPr>
+        <w:ind w:left="2160" w:hanging="360"/>
+      </w:pPr>
+      <w:rPr>
+        <w:rFonts w:ascii="Wingdings" w:hAnsi="Wingdings" w:hint="default"/>
+      </w:rPr>
+    </w:lvl>
+    <w:lvl w:ilvl="3" w:tplc="080A0001" w:tentative="1">
+      <w:start w:val="1"/>
+      <w:numFmt w:val="bullet"/>
+      <w:lvlText w:val=""/>
+      <w:lvlJc w:val="left"/>
+      <w:pPr>
+        <w:ind w:left="2880" w:hanging="360"/>
+      </w:pPr>
+      <w:rPr>
+        <w:rFonts w:ascii="Symbol" w:hAnsi="Symbol" w:hint="default"/>
+      </w:rPr>
+    </w:lvl>
+    <w:lvl w:ilvl="4" w:tplc="080A0003" w:tentative="1">
+      <w:start w:val="1"/>
+      <w:numFmt w:val="bullet"/>
+      <w:lvlText w:val="o"/>
+      <w:lvlJc w:val="left"/>
+      <w:pPr>
+        <w:ind w:left="3600" w:hanging="360"/>
+      </w:pPr>
+      <w:rPr>
+        <w:rFonts w:ascii="Courier New" w:hAnsi="Courier New" w:cs="Courier New" w:hint="default"/>
+      </w:rPr>
+    </w:lvl>
+    <w:lvl w:ilvl="5" w:tplc="080A0005" w:tentative="1">
+      <w:start w:val="1"/>
+      <w:numFmt w:val="bullet"/>
+      <w:lvlText w:val=""/>
+      <w:lvlJc w:val="left"/>
+      <w:pPr>
+        <w:ind w:left="4320" w:hanging="360"/>
+      </w:pPr>
+      <w:rPr>
+        <w:rFonts w:ascii="Wingdings" w:hAnsi="Wingdings" w:hint="default"/>
+      </w:rPr>
+    </w:lvl>
+    <w:lvl w:ilvl="6" w:tplc="080A0001" w:tentative="1">
+      <w:start w:val="1"/>
+      <w:numFmt w:val="bullet"/>
+      <w:lvlText w:val=""/>
+      <w:lvlJc w:val="left"/>
+      <w:pPr>
+        <w:ind w:left="5040" w:hanging="360"/>
+      </w:pPr>
+      <w:rPr>
+        <w:rFonts w:ascii="Symbol" w:hAnsi="Symbol" w:hint="default"/>
+      </w:rPr>
+    </w:lvl>
+    <w:lvl w:ilvl="7" w:tplc="080A0003" w:tentative="1">
+      <w:start w:val="1"/>
+      <w:numFmt w:val="bullet"/>
+      <w:lvlText w:val="o"/>
+      <w:lvlJc w:val="left"/>
+      <w:pPr>
+        <w:ind w:left="5760" w:hanging="360"/>
+      </w:pPr>
+      <w:rPr>
+        <w:rFonts w:ascii="Courier New" w:hAnsi="Courier New" w:cs="Courier New" w:hint="default"/>
+      </w:rPr>
+    </w:lvl>
+    <w:lvl w:ilvl="8" w:tplc="080A0005" w:tentative="1">
+      <w:start w:val="1"/>
+      <w:numFmt w:val="bullet"/>
+      <w:lvlText w:val=""/>
+      <w:lvlJc w:val="left"/>
+      <w:pPr>
+        <w:ind w:left="6480" w:hanging="360"/>
+      </w:pPr>
+      <w:rPr>
+        <w:rFonts w:ascii="Wingdings" w:hAnsi="Wingdings" w:hint="default"/>
+      </w:rPr>
+    </w:lvl>
+  </w:abstractNum>
   <w:num w:numId="1">
     <w:abstractNumId w:val="0"/>
+  </w:num>
+  <w:num w:numId="2">
+    <w:abstractNumId w:val="1"/>
   </w:num>
 </w:numbering>
 </file>

</xml_diff>